<commit_message>
update notes on CSS
</commit_message>
<xml_diff>
--- a/Webpages/CSS.docx
+++ b/Webpages/CSS.docx
@@ -821,69 +821,230 @@
         <w:ind w:left="720"/>
       </w:pPr>
       <w:r>
-        <w:t xml:space="preserve">  font-family:</w:t>
-      </w:r>
-      <w:r>
-        <w:t xml:space="preserve"> ‘&lt;font-name&gt;’</w:t>
+        <w:t xml:space="preserve">  font-family: ‘&lt;font-name&gt;’;</w:t>
+      </w:r>
+    </w:p>
+    <w:p>
+      <w:pPr>
+        <w:ind w:left="720"/>
+      </w:pPr>
+      <w:r>
+        <w:t xml:space="preserve">  src:  url(&lt;font-url&gt;')  format('truetype')</w:t>
       </w:r>
       <w:r>
         <w:t>;</w:t>
       </w:r>
+      <w:r>
+        <w:t xml:space="preserve"> /* Safari, Android, iOS */</w:t>
+      </w:r>
     </w:p>
     <w:p>
       <w:pPr>
         <w:ind w:left="720"/>
       </w:pPr>
       <w:r>
-        <w:t xml:space="preserve">  src: </w:t>
+        <w:t>}</w:t>
+      </w:r>
+    </w:p>
+    <w:p/>
+    <w:p>
+      <w:r>
+        <w:t>Usage:</w:t>
+      </w:r>
+    </w:p>
+    <w:p>
+      <w:pPr>
+        <w:ind w:left="720"/>
+      </w:pPr>
+      <w:r>
+        <w:t>html</w:t>
+      </w:r>
+      <w:r>
+        <w:t xml:space="preserve"> {</w:t>
+      </w:r>
+    </w:p>
+    <w:p>
+      <w:pPr>
+        <w:ind w:left="720"/>
+      </w:pPr>
+      <w:r>
+        <w:t xml:space="preserve">  font-family: '&lt;font-name&gt;', Fallback, sans-serif;</w:t>
+      </w:r>
+    </w:p>
+    <w:p>
+      <w:pPr>
+        <w:ind w:left="720"/>
+      </w:pPr>
+      <w:r>
+        <w:t>}</w:t>
+      </w:r>
+    </w:p>
+    <w:p/>
+    <w:p>
+      <w:pPr>
+        <w:pStyle w:val="Subtitle"/>
+      </w:pPr>
+      <w:r>
+        <w:t>Variable Fonts</w:t>
+      </w:r>
+    </w:p>
+    <w:p>
+      <w:r>
+        <w:t>A variable font is a single font file, which behaves like mutliple styles, such as different weighting and italics. Since there is only a single font file for one family, variable fonts can dramatically increase webpage speed and it is supported on most modern browsers.</w:t>
+      </w:r>
+    </w:p>
+    <w:p/>
+    <w:p>
+      <w:r>
+        <w:t xml:space="preserve">Download a variable font file, </w:t>
+      </w:r>
+      <w:r>
+        <w:t xml:space="preserve">these are </w:t>
+      </w:r>
+      <w:r>
+        <w:t>generally in ttf</w:t>
+      </w:r>
+      <w:r>
+        <w:t xml:space="preserve">, a full system font, and therefore should be </w:t>
+      </w:r>
+      <w:r>
+        <w:t xml:space="preserve">convert to WOFF2 </w:t>
+      </w:r>
+      <w:r>
+        <w:t xml:space="preserve">to compatibility and compression. To convert to </w:t>
+      </w:r>
+      <w:r>
+        <w:t xml:space="preserve">a </w:t>
+      </w:r>
+      <w:r>
+        <w:t>WOFF2</w:t>
+      </w:r>
+      <w:r>
+        <w:t xml:space="preserve"> subset of fonts, it is possible to use pyftsubset in </w:t>
+      </w:r>
+      <w:r>
+        <w:t xml:space="preserve">they python library </w:t>
+      </w:r>
+      <w:r>
+        <w:t>fontTools.</w:t>
       </w:r>
       <w:r>
         <w:t xml:space="preserve"> </w:t>
       </w:r>
-      <w:r>
-        <w:t>url(&lt;font-url&gt;')  format('truetype')</w:t>
+    </w:p>
+    <w:p/>
+    <w:p>
+      <w:r>
+        <w:t>For webpages in english it is typical to include the following unicodes:</w:t>
+      </w:r>
+    </w:p>
+    <w:p>
+      <w:pPr>
+        <w:pStyle w:val="ListParagraph"/>
+        <w:numPr>
+          <w:ilvl w:val="0"/>
+          <w:numId w:val="4"/>
+        </w:numPr>
+      </w:pPr>
+      <w:r>
+        <w:t>U+0020-00</w:t>
+      </w:r>
+      <w:r>
+        <w:t xml:space="preserve">4F </w:t>
+      </w:r>
+      <w:r>
+        <w:t>- standard space &amp; numbers</w:t>
+      </w:r>
+      <w:r>
+        <w:t xml:space="preserve"> &amp; letters &amp; symbols</w:t>
+      </w:r>
+    </w:p>
+    <w:p>
+      <w:pPr>
+        <w:pStyle w:val="ListParagraph"/>
+        <w:numPr>
+          <w:ilvl w:val="0"/>
+          <w:numId w:val="4"/>
+        </w:numPr>
+      </w:pPr>
+      <w:r>
+        <w:t xml:space="preserve">U+00A0-00FF - latin supplement (copyright and fractions) </w:t>
+      </w:r>
+    </w:p>
+    <w:p/>
+    <w:p>
+      <w:r>
+        <w:t>Therefore, to cut down a full fontset to these vital charaters use:</w:t>
+      </w:r>
+    </w:p>
+    <w:p/>
+    <w:p>
+      <w:pPr>
+        <w:ind w:left="720"/>
+      </w:pPr>
+      <w:r>
+        <w:t>pyftsubset &lt;font-name&gt;.ttf --unicodes=’U+0020-004F,U+00A0-00FF’ --flavor="woff2" --output-file="&lt;font-name&gt;.woff2"</w:t>
+      </w:r>
+    </w:p>
+    <w:p/>
+    <w:p>
+      <w:r>
+        <w:t>To use, include using the @font-face rule</w:t>
+      </w:r>
+      <w:r>
+        <w:t>, set the source and backup for non-compatible browsers,</w:t>
+      </w:r>
+      <w:r>
+        <w:t xml:space="preserve"> and set a weight range for the font:</w:t>
+      </w:r>
+    </w:p>
+    <w:p/>
+    <w:p>
+      <w:r>
+        <w:tab/>
+        <w:t>@font-face {</w:t>
+      </w:r>
+    </w:p>
+    <w:p>
+      <w:pPr>
+        <w:ind w:left="720"/>
+      </w:pPr>
+      <w:r>
+        <w:t xml:space="preserve">  font-family: 'RobotoBody';</w:t>
+      </w:r>
+    </w:p>
+    <w:p>
+      <w:pPr>
+        <w:ind w:left="720"/>
+      </w:pPr>
+      <w:r>
+        <w:t xml:space="preserve">  src: font-url('Roboto-Variable.</w:t>
+      </w:r>
+      <w:r>
+        <w:t>woff2</w:t>
+      </w:r>
+      <w:r>
+        <w:t>') format(</w:t>
+      </w:r>
+      <w:r>
+        <w:t>woff2</w:t>
+      </w:r>
+      <w:r>
+        <w:t>)</w:t>
+      </w:r>
+      <w:r>
+        <w:t>, font-url('Robot-Regular.woff2') format(woff2)</w:t>
       </w:r>
       <w:r>
         <w:t>;</w:t>
       </w:r>
-      <w:r>
-        <w:t xml:space="preserve"> /* Safari, Android, iOS */</w:t>
-      </w:r>
-    </w:p>
-    <w:p>
-      <w:pPr>
-        <w:ind w:left="720"/>
-      </w:pPr>
-      <w:r>
-        <w:t>}</w:t>
-      </w:r>
-    </w:p>
-    <w:p/>
-    <w:p>
-      <w:r>
-        <w:t>Usage:</w:t>
-      </w:r>
-    </w:p>
-    <w:p>
-      <w:pPr>
-        <w:ind w:left="720"/>
-      </w:pPr>
-      <w:r>
-        <w:t>body {</w:t>
-      </w:r>
-    </w:p>
-    <w:p>
-      <w:pPr>
-        <w:ind w:left="720"/>
-      </w:pPr>
-      <w:r>
-        <w:t xml:space="preserve">  font-family: '</w:t>
-      </w:r>
-      <w:r>
-        <w:t>&lt;font-name&gt;</w:t>
-      </w:r>
-      <w:r>
-        <w:t>', Fallback, sans-serif;</w:t>
+    </w:p>
+    <w:p>
+      <w:pPr>
+        <w:ind w:firstLine="720"/>
+      </w:pPr>
+      <w:r>
+        <w:t xml:space="preserve">  font-weight: 1 999;</w:t>
       </w:r>
     </w:p>
     <w:p>
@@ -954,6 +1115,119 @@
 <file path=word/numbering.xml><?xml version="1.0" encoding="utf-8"?>
 <w:numbering xmlns:wpc="http://schemas.microsoft.com/office/word/2010/wordprocessingCanvas" xmlns:cx="http://schemas.microsoft.com/office/drawing/2014/chartex" xmlns:cx1="http://schemas.microsoft.com/office/drawing/2015/9/8/chartex" xmlns:cx2="http://schemas.microsoft.com/office/drawing/2015/10/21/chartex" xmlns:cx3="http://schemas.microsoft.com/office/drawing/2016/5/9/chartex" xmlns:cx4="http://schemas.microsoft.com/office/drawing/2016/5/10/chartex" xmlns:cx5="http://schemas.microsoft.com/office/drawing/2016/5/11/chartex" xmlns:cx6="http://schemas.microsoft.com/office/drawing/2016/5/12/chartex" xmlns:cx7="http://schemas.microsoft.com/office/drawing/2016/5/13/chartex" xmlns:cx8="http://schemas.microsoft.com/office/drawing/2016/5/14/chartex" xmlns:mc="http://schemas.openxmlformats.org/markup-compatibility/2006" xmlns:aink="http://schemas.microsoft.com/office/drawing/2016/ink" xmlns:am3d="http://schemas.microsoft.com/office/drawing/2017/model3d" xmlns:o="urn:schemas-microsoft-com:office:office" xmlns:r="http://schemas.openxmlformats.org/officeDocument/2006/relationships" xmlns:m="http://schemas.openxmlformats.org/officeDocument/2006/math" xmlns:v="urn:schemas-microsoft-com:vml" xmlns:wp14="http://schemas.microsoft.com/office/word/2010/wordprocessingDrawing" xmlns:wp="http://schemas.openxmlformats.org/drawingml/2006/wordprocessingDrawing" xmlns:w10="urn:schemas-microsoft-com:office:word" xmlns:w="http://schemas.openxmlformats.org/wordprocessingml/2006/main" xmlns:w14="http://schemas.microsoft.com/office/word/2010/wordml" xmlns:w15="http://schemas.microsoft.com/office/word/2012/wordml" xmlns:w16cid="http://schemas.microsoft.com/office/word/2016/wordml/cid" xmlns:w16se="http://schemas.microsoft.com/office/word/2015/wordml/symex" xmlns:wpg="http://schemas.microsoft.com/office/word/2010/wordprocessingGroup" xmlns:wpi="http://schemas.microsoft.com/office/word/2010/wordprocessingInk" xmlns:wne="http://schemas.microsoft.com/office/word/2006/wordml" xmlns:wps="http://schemas.microsoft.com/office/word/2010/wordprocessingShape" mc:Ignorable="w14 w15 w16se w16cid wp14">
   <w:abstractNum w:abstractNumId="0" w15:restartNumberingAfterBreak="0">
+    <w:nsid w:val="00143CBE"/>
+    <w:multiLevelType w:val="hybridMultilevel"/>
+    <w:tmpl w:val="ECD8C660"/>
+    <w:lvl w:ilvl="0" w:tplc="08090001">
+      <w:start w:val="1"/>
+      <w:numFmt w:val="bullet"/>
+      <w:lvlText w:val=""/>
+      <w:lvlJc w:val="left"/>
+      <w:pPr>
+        <w:ind w:left="720" w:hanging="360"/>
+      </w:pPr>
+      <w:rPr>
+        <w:rFonts w:ascii="Symbol" w:hAnsi="Symbol" w:cs="Symbol" w:hint="default"/>
+      </w:rPr>
+    </w:lvl>
+    <w:lvl w:ilvl="1" w:tplc="08090003" w:tentative="1">
+      <w:start w:val="1"/>
+      <w:numFmt w:val="bullet"/>
+      <w:lvlText w:val="o"/>
+      <w:lvlJc w:val="left"/>
+      <w:pPr>
+        <w:ind w:left="1440" w:hanging="360"/>
+      </w:pPr>
+      <w:rPr>
+        <w:rFonts w:ascii="Courier New" w:hAnsi="Courier New" w:cs="Courier New" w:hint="default"/>
+      </w:rPr>
+    </w:lvl>
+    <w:lvl w:ilvl="2" w:tplc="08090005" w:tentative="1">
+      <w:start w:val="1"/>
+      <w:numFmt w:val="bullet"/>
+      <w:lvlText w:val=""/>
+      <w:lvlJc w:val="left"/>
+      <w:pPr>
+        <w:ind w:left="2160" w:hanging="360"/>
+      </w:pPr>
+      <w:rPr>
+        <w:rFonts w:ascii="Wingdings" w:hAnsi="Wingdings" w:cs="Wingdings" w:hint="default"/>
+      </w:rPr>
+    </w:lvl>
+    <w:lvl w:ilvl="3" w:tplc="08090001" w:tentative="1">
+      <w:start w:val="1"/>
+      <w:numFmt w:val="bullet"/>
+      <w:lvlText w:val=""/>
+      <w:lvlJc w:val="left"/>
+      <w:pPr>
+        <w:ind w:left="2880" w:hanging="360"/>
+      </w:pPr>
+      <w:rPr>
+        <w:rFonts w:ascii="Symbol" w:hAnsi="Symbol" w:cs="Symbol" w:hint="default"/>
+      </w:rPr>
+    </w:lvl>
+    <w:lvl w:ilvl="4" w:tplc="08090003" w:tentative="1">
+      <w:start w:val="1"/>
+      <w:numFmt w:val="bullet"/>
+      <w:lvlText w:val="o"/>
+      <w:lvlJc w:val="left"/>
+      <w:pPr>
+        <w:ind w:left="3600" w:hanging="360"/>
+      </w:pPr>
+      <w:rPr>
+        <w:rFonts w:ascii="Courier New" w:hAnsi="Courier New" w:cs="Courier New" w:hint="default"/>
+      </w:rPr>
+    </w:lvl>
+    <w:lvl w:ilvl="5" w:tplc="08090005" w:tentative="1">
+      <w:start w:val="1"/>
+      <w:numFmt w:val="bullet"/>
+      <w:lvlText w:val=""/>
+      <w:lvlJc w:val="left"/>
+      <w:pPr>
+        <w:ind w:left="4320" w:hanging="360"/>
+      </w:pPr>
+      <w:rPr>
+        <w:rFonts w:ascii="Wingdings" w:hAnsi="Wingdings" w:cs="Wingdings" w:hint="default"/>
+      </w:rPr>
+    </w:lvl>
+    <w:lvl w:ilvl="6" w:tplc="08090001" w:tentative="1">
+      <w:start w:val="1"/>
+      <w:numFmt w:val="bullet"/>
+      <w:lvlText w:val=""/>
+      <w:lvlJc w:val="left"/>
+      <w:pPr>
+        <w:ind w:left="5040" w:hanging="360"/>
+      </w:pPr>
+      <w:rPr>
+        <w:rFonts w:ascii="Symbol" w:hAnsi="Symbol" w:cs="Symbol" w:hint="default"/>
+      </w:rPr>
+    </w:lvl>
+    <w:lvl w:ilvl="7" w:tplc="08090003" w:tentative="1">
+      <w:start w:val="1"/>
+      <w:numFmt w:val="bullet"/>
+      <w:lvlText w:val="o"/>
+      <w:lvlJc w:val="left"/>
+      <w:pPr>
+        <w:ind w:left="5760" w:hanging="360"/>
+      </w:pPr>
+      <w:rPr>
+        <w:rFonts w:ascii="Courier New" w:hAnsi="Courier New" w:cs="Courier New" w:hint="default"/>
+      </w:rPr>
+    </w:lvl>
+    <w:lvl w:ilvl="8" w:tplc="08090005" w:tentative="1">
+      <w:start w:val="1"/>
+      <w:numFmt w:val="bullet"/>
+      <w:lvlText w:val=""/>
+      <w:lvlJc w:val="left"/>
+      <w:pPr>
+        <w:ind w:left="6480" w:hanging="360"/>
+      </w:pPr>
+      <w:rPr>
+        <w:rFonts w:ascii="Wingdings" w:hAnsi="Wingdings" w:cs="Wingdings" w:hint="default"/>
+      </w:rPr>
+    </w:lvl>
+  </w:abstractNum>
+  <w:abstractNum w:abstractNumId="1" w15:restartNumberingAfterBreak="0">
     <w:nsid w:val="0C693FF4"/>
     <w:multiLevelType w:val="hybridMultilevel"/>
     <w:tmpl w:val="4CB29786"/>
@@ -1066,7 +1340,7 @@
       </w:rPr>
     </w:lvl>
   </w:abstractNum>
-  <w:abstractNum w:abstractNumId="1" w15:restartNumberingAfterBreak="0">
+  <w:abstractNum w:abstractNumId="2" w15:restartNumberingAfterBreak="0">
     <w:nsid w:val="1CFD4CCB"/>
     <w:multiLevelType w:val="hybridMultilevel"/>
     <w:tmpl w:val="8CFAFF16"/>
@@ -1179,7 +1453,7 @@
       </w:rPr>
     </w:lvl>
   </w:abstractNum>
-  <w:abstractNum w:abstractNumId="2" w15:restartNumberingAfterBreak="0">
+  <w:abstractNum w:abstractNumId="3" w15:restartNumberingAfterBreak="0">
     <w:nsid w:val="765332EC"/>
     <w:multiLevelType w:val="hybridMultilevel"/>
     <w:tmpl w:val="91889E50"/>
@@ -1293,12 +1567,15 @@
     </w:lvl>
   </w:abstractNum>
   <w:num w:numId="1">
+    <w:abstractNumId w:val="2"/>
+  </w:num>
+  <w:num w:numId="2">
+    <w:abstractNumId w:val="3"/>
+  </w:num>
+  <w:num w:numId="3">
     <w:abstractNumId w:val="1"/>
   </w:num>
-  <w:num w:numId="2">
-    <w:abstractNumId w:val="2"/>
-  </w:num>
-  <w:num w:numId="3">
+  <w:num w:numId="4">
     <w:abstractNumId w:val="0"/>
   </w:num>
 </w:numbering>

</xml_diff>